<commit_message>
Fixed vision statement typo
</commit_message>
<xml_diff>
--- a/Documents/VisionStatement.docx
+++ b/Documents/VisionStatement.docx
@@ -3,53 +3,77 @@
 <w:document xmlns:wpc="http://schemas.microsoft.com/office/word/2010/wordprocessingCanvas" xmlns:cx="http://schemas.microsoft.com/office/drawing/2014/chartex" xmlns:cx1="http://schemas.microsoft.com/office/drawing/2015/9/8/chartex" xmlns:cx2="http://schemas.microsoft.com/office/drawing/2015/10/21/chartex" xmlns:cx3="http://schemas.microsoft.com/office/drawing/2016/5/9/chartex" xmlns:cx4="http://schemas.microsoft.com/office/drawing/2016/5/10/chartex" xmlns:cx5="http://schemas.microsoft.com/office/drawing/2016/5/11/chartex" xmlns:cx6="http://schemas.microsoft.com/office/drawing/2016/5/12/chartex" xmlns:cx7="http://schemas.microsoft.com/office/drawing/2016/5/13/chartex" xmlns:cx8="http://schemas.microsoft.com/office/drawing/2016/5/14/chartex" xmlns:mc="http://schemas.openxmlformats.org/markup-compatibility/2006" xmlns:aink="http://schemas.microsoft.com/office/drawing/2016/ink" xmlns:am3d="http://schemas.microsoft.com/office/drawing/2017/model3d" xmlns:o="urn:schemas-microsoft-com:office:office" xmlns:oel="http://schemas.microsoft.com/office/2019/extlst" xmlns:r="http://schemas.openxmlformats.org/officeDocument/2006/relationships" xmlns:m="http://schemas.openxmlformats.org/officeDocument/2006/math" xmlns:v="urn:schemas-microsoft-com:vml" xmlns:wp14="http://schemas.microsoft.com/office/word/2010/wordprocessingDrawing" xmlns:wp="http://schemas.openxmlformats.org/drawingml/2006/wordprocessingDrawing" xmlns:w10="urn:schemas-microsoft-com:office:word" xmlns:w="http://schemas.openxmlformats.org/wordprocessingml/2006/main" xmlns:w14="http://schemas.microsoft.com/office/word/2010/wordml" xmlns:w15="http://schemas.microsoft.com/office/word/2012/wordml" xmlns:w16cex="http://schemas.microsoft.com/office/word/2018/wordml/cex" xmlns:w16cid="http://schemas.microsoft.com/office/word/2016/wordml/cid" xmlns:w16="http://schemas.microsoft.com/office/word/2018/wordml" xmlns:w16sdtdh="http://schemas.microsoft.com/office/word/2020/wordml/sdtdatahash" xmlns:w16se="http://schemas.microsoft.com/office/word/2015/wordml/symex" xmlns:wpg="http://schemas.microsoft.com/office/word/2010/wordprocessingGroup" xmlns:wpi="http://schemas.microsoft.com/office/word/2010/wordprocessingInk" xmlns:wne="http://schemas.microsoft.com/office/word/2006/wordml" xmlns:wps="http://schemas.microsoft.com/office/word/2010/wordprocessingShape" mc:Ignorable="w14 w15 w16se w16cid w16 w16cex w16sdtdh wp14">
   <w:body>
     <w:p>
-      <w:r>
-        <w:t xml:space="preserve">Be a Ruby </w:t>
-      </w:r>
-      <w:r>
+      <w:hyperlink r:id="R2b018665399a4a80">
+        <w:r>
+          <w:rPr>
+            <w:rStyle w:val="Hyperlink"/>
+          </w:rPr>
+          <w:t>Be a Ruby</w:t>
+        </w:r>
+      </w:hyperlink>
+      <w:r>
+        <w:rPr/>
+        <w:t xml:space="preserve"> </w:t>
+      </w:r>
+      <w:r>
+        <w:rPr/>
         <w:t>is a</w:t>
       </w:r>
       <w:r>
+        <w:rPr/>
         <w:t xml:space="preserve"> local</w:t>
       </w:r>
       <w:r>
+        <w:rPr/>
         <w:t xml:space="preserve"> non-profit organization </w:t>
       </w:r>
       <w:r>
+        <w:rPr/>
         <w:t xml:space="preserve">that distributes items that they </w:t>
       </w:r>
       <w:r>
+        <w:rPr/>
         <w:t>collect through donations. They currently have</w:t>
       </w:r>
       <w:r>
+        <w:rPr/>
         <w:t xml:space="preserve"> limited inventory tracking</w:t>
       </w:r>
       <w:r>
+        <w:rPr/>
         <w:t xml:space="preserve"> and</w:t>
       </w:r>
       <w:r>
+        <w:rPr/>
         <w:t xml:space="preserve"> stock notificatio</w:t>
       </w:r>
       <w:r>
+        <w:rPr/>
         <w:t>n</w:t>
       </w:r>
       <w:r>
+        <w:rPr/>
         <w:t xml:space="preserve">, which makes it difficult </w:t>
       </w:r>
       <w:r>
+        <w:rPr/>
         <w:t>to see what items need to be collected</w:t>
       </w:r>
       <w:r>
+        <w:rPr/>
         <w:t>.</w:t>
       </w:r>
       <w:r>
+        <w:rPr/>
         <w:t xml:space="preserve"> </w:t>
       </w:r>
       <w:r>
+        <w:rPr/>
         <w:t xml:space="preserve">Our mission is to create </w:t>
       </w:r>
       <w:commentRangeStart w:id="0"/>
       <w:r>
+        <w:rPr/>
         <w:t>Ruby</w:t>
       </w:r>
       <w:commentRangeEnd w:id="0"/>
@@ -60,62 +84,85 @@
         <w:commentReference w:id="0"/>
       </w:r>
       <w:r>
+        <w:rPr/>
         <w:t>,</w:t>
       </w:r>
       <w:r>
+        <w:rPr/>
         <w:t xml:space="preserve"> a</w:t>
       </w:r>
       <w:r>
+        <w:rPr/>
         <w:t xml:space="preserve"> </w:t>
       </w:r>
       <w:r>
+        <w:rPr/>
         <w:t xml:space="preserve">custom </w:t>
       </w:r>
       <w:r>
+        <w:rPr/>
         <w:t>mobile application</w:t>
       </w:r>
       <w:r>
+        <w:rPr/>
         <w:t xml:space="preserve"> that</w:t>
       </w:r>
       <w:r>
+        <w:rPr/>
         <w:t xml:space="preserve"> will </w:t>
       </w:r>
       <w:r>
+        <w:rPr/>
         <w:t xml:space="preserve">provide an intuitive </w:t>
       </w:r>
       <w:r>
+        <w:rPr/>
         <w:t>interface for them to log</w:t>
       </w:r>
       <w:r>
+        <w:rPr/>
         <w:t xml:space="preserve"> and update</w:t>
       </w:r>
       <w:r>
+        <w:rPr/>
         <w:t xml:space="preserve"> their </w:t>
       </w:r>
       <w:r>
+        <w:rPr/>
         <w:t>stoc</w:t>
       </w:r>
       <w:r>
-        <w:t xml:space="preserve">k. </w:t>
-      </w:r>
-      <w:r>
+        <w:rPr/>
+        <w:t>k.</w:t>
+      </w:r>
+      <w:r>
+        <w:rPr/>
+        <w:t xml:space="preserve"> </w:t>
+      </w:r>
+      <w:r>
+        <w:rPr/>
         <w:t xml:space="preserve">To increase security and reduce errors when updating stock, </w:t>
       </w:r>
       <w:r>
+        <w:rPr/>
         <w:t xml:space="preserve">the app will have </w:t>
       </w:r>
       <w:r>
+        <w:rPr/>
         <w:t>administrator</w:t>
       </w:r>
       <w:r>
+        <w:rPr/>
         <w:t xml:space="preserve"> and</w:t>
       </w:r>
       <w:r>
+        <w:rPr/>
         <w:t xml:space="preserve"> site</w:t>
       </w:r>
       <w:commentRangeStart w:id="1"/>
       <w:commentRangeStart w:id="2"/>
       <w:r>
+        <w:rPr/>
         <w:t xml:space="preserve"> </w:t>
       </w:r>
       <w:commentRangeEnd w:id="1"/>
@@ -133,81 +180,105 @@
         <w:commentReference w:id="2"/>
       </w:r>
       <w:r>
+        <w:rPr/>
         <w:t xml:space="preserve">roles that </w:t>
       </w:r>
       <w:r>
+        <w:rPr/>
         <w:t xml:space="preserve">limit access to </w:t>
       </w:r>
       <w:r>
+        <w:rPr/>
         <w:t>reading and writing to the stock log</w:t>
       </w:r>
       <w:r>
+        <w:rPr/>
         <w:t>.</w:t>
       </w:r>
       <w:r>
+        <w:rPr/>
         <w:t xml:space="preserve"> Stock tracking </w:t>
       </w:r>
       <w:r>
+        <w:rPr/>
         <w:t xml:space="preserve">with various access levels is </w:t>
       </w:r>
       <w:r>
+        <w:rPr/>
         <w:t>used in almost every store</w:t>
       </w:r>
       <w:r>
+        <w:rPr/>
         <w:t>; however,</w:t>
       </w:r>
       <w:r>
+        <w:rPr/>
         <w:t xml:space="preserve"> </w:t>
       </w:r>
       <w:r>
+        <w:rPr/>
         <w:t>they’re for industrial settings where stock is marked with barcodes</w:t>
       </w:r>
       <w:r>
+        <w:rPr/>
         <w:t xml:space="preserve"> and usually </w:t>
       </w:r>
       <w:r>
+        <w:rPr/>
         <w:t>has</w:t>
       </w:r>
       <w:r>
+        <w:rPr/>
         <w:t xml:space="preserve"> a high implementation cost</w:t>
       </w:r>
       <w:r>
+        <w:rPr/>
         <w:t>, which isn’t practical for a small</w:t>
       </w:r>
       <w:r>
+        <w:rPr/>
         <w:t xml:space="preserve"> non-profit.</w:t>
       </w:r>
       <w:r>
+        <w:rPr/>
         <w:t xml:space="preserve"> As a stretch goal, Ruby would also include</w:t>
       </w:r>
       <w:r>
+        <w:rPr/>
         <w:t xml:space="preserve"> </w:t>
       </w:r>
       <w:r>
+        <w:rPr/>
         <w:t xml:space="preserve">volunteering </w:t>
       </w:r>
       <w:r>
+        <w:rPr/>
         <w:t>information</w:t>
       </w:r>
       <w:r>
+        <w:rPr/>
         <w:t xml:space="preserve"> </w:t>
       </w:r>
       <w:r>
+        <w:rPr/>
         <w:t>for</w:t>
       </w:r>
       <w:r>
+        <w:rPr/>
         <w:t xml:space="preserve"> future events </w:t>
       </w:r>
       <w:r>
+        <w:rPr/>
         <w:t xml:space="preserve">and </w:t>
       </w:r>
       <w:r>
+        <w:rPr/>
         <w:t>links on how to donate.</w:t>
       </w:r>
     </w:p>
     <w:p/>
     <w:sectPr>
-      <w:pgSz w:w="12240" w:h="15840"/>
+      <w:pgSz w:w="12240" w:h="15840" w:orient="portrait"/>
       <w:pgMar w:top="1440" w:right="1440" w:bottom="1440" w:left="1440" w:header="720" w:footer="720" w:gutter="0"/>
       <w:cols w:space="720"/>
       <w:docGrid w:linePitch="360"/>
@@ -218,7 +289,7 @@
 
 <file path=word/comments.xml><?xml version="1.0" encoding="utf-8"?>
 <w:comments xmlns:wpc="http://schemas.microsoft.com/office/word/2010/wordprocessingCanvas" xmlns:cx="http://schemas.microsoft.com/office/drawing/2014/chartex" xmlns:cx1="http://schemas.microsoft.com/office/drawing/2015/9/8/chartex" xmlns:cx2="http://schemas.microsoft.com/office/drawing/2015/10/21/chartex" xmlns:cx3="http://schemas.microsoft.com/office/drawing/2016/5/9/chartex" xmlns:cx4="http://schemas.microsoft.com/office/drawing/2016/5/10/chartex" xmlns:cx5="http://schemas.microsoft.com/office/drawing/2016/5/11/chartex" xmlns:cx6="http://schemas.microsoft.com/office/drawing/2016/5/12/chartex" xmlns:cx7="http://schemas.microsoft.com/office/drawing/2016/5/13/chartex" xmlns:cx8="http://schemas.microsoft.com/office/drawing/2016/5/14/chartex" xmlns:mc="http://schemas.openxmlformats.org/markup-compatibility/2006" xmlns:aink="http://schemas.microsoft.com/office/drawing/2016/ink" xmlns:am3d="http://schemas.microsoft.com/office/drawing/2017/model3d" xmlns:o="urn:schemas-microsoft-com:office:office" xmlns:oel="http://schemas.microsoft.com/office/2019/extlst" xmlns:r="http://schemas.openxmlformats.org/officeDocument/2006/relationships" xmlns:m="http://schemas.openxmlformats.org/officeDocument/2006/math" xmlns:v="urn:schemas-microsoft-com:vml" xmlns:wp14="http://schemas.microsoft.com/office/word/2010/wordprocessingDrawing" xmlns:wp="http://schemas.openxmlformats.org/drawingml/2006/wordprocessingDrawing" xmlns:w10="urn:schemas-microsoft-com:office:word" xmlns:w="http://schemas.openxmlformats.org/wordprocessingml/2006/main" xmlns:w14="http://schemas.microsoft.com/office/word/2010/wordml" xmlns:w15="http://schemas.microsoft.com/office/word/2012/wordml" xmlns:w16cex="http://schemas.microsoft.com/office/word/2018/wordml/cex" xmlns:w16cid="http://schemas.microsoft.com/office/word/2016/wordml/cid" xmlns:w16="http://schemas.microsoft.com/office/word/2018/wordml" xmlns:w16sdtdh="http://schemas.microsoft.com/office/word/2020/wordml/sdtdatahash" xmlns:w16se="http://schemas.microsoft.com/office/word/2015/wordml/symex" xmlns:wpg="http://schemas.microsoft.com/office/word/2010/wordprocessingGroup" xmlns:wpi="http://schemas.microsoft.com/office/word/2010/wordprocessingInk" xmlns:wne="http://schemas.microsoft.com/office/word/2006/wordml" xmlns:wps="http://schemas.microsoft.com/office/word/2010/wordprocessingShape" mc:Ignorable="w14 w15 w16se w16cid w16 w16cex w16sdtdh wp14">
-  <w:comment w:id="0" w:author="Matthew Walstra" w:date="2022-09-14T12:58:00Z" w:initials="MW">
+  <w:comment w:initials="MW" w:author="Matthew Walstra" w:date="2022-09-14T12:58:00Z" w:id="0">
     <w:p>
       <w:pPr>
         <w:pStyle w:val="CommentText"/>
@@ -234,7 +305,7 @@
       </w:r>
     </w:p>
   </w:comment>
-  <w:comment w:id="1" w:author="Anne Gritter" w:date="2022-09-14T18:11:00Z" w:initials="AG">
+  <w:comment w:initials="AG" w:author="Anne Gritter" w:date="2022-09-14T18:11:00Z" w:id="1">
     <w:p>
       <w:pPr>
         <w:pStyle w:val="CommentText"/>
@@ -250,7 +321,7 @@
       </w:r>
     </w:p>
   </w:comment>
-  <w:comment w:id="2" w:author="Matthew Walstra" w:date="2022-09-15T20:45:00Z" w:initials="MW">
+  <w:comment w:initials="MW" w:author="Matthew Walstra" w:date="2022-09-15T20:45:00Z" w:id="2">
     <w:p>
       <w:pPr>
         <w:pStyle w:val="CommentText"/>
@@ -313,7 +384,7 @@
   <w:docDefaults>
     <w:rPrDefault>
       <w:rPr>
-        <w:rFonts w:asciiTheme="minorHAnsi" w:eastAsiaTheme="minorHAnsi" w:hAnsiTheme="minorHAnsi" w:cstheme="minorBidi"/>
+        <w:rFonts w:asciiTheme="minorHAnsi" w:hAnsiTheme="minorHAnsi" w:eastAsiaTheme="minorHAnsi" w:cstheme="minorBidi"/>
         <w:sz w:val="22"/>
         <w:szCs w:val="22"/>
         <w:lang w:val="en-US" w:eastAsia="en-US" w:bidi="ar-SA"/>
@@ -328,14 +399,14 @@
   <w:latentStyles w:defLockedState="0" w:defUIPriority="99" w:defSemiHidden="0" w:defUnhideWhenUsed="0" w:defQFormat="0" w:count="376">
     <w:lsdException w:name="Normal" w:uiPriority="0" w:qFormat="1"/>
     <w:lsdException w:name="heading 1" w:uiPriority="9" w:qFormat="1"/>
-    <w:lsdException w:name="heading 2" w:semiHidden="1" w:uiPriority="9" w:unhideWhenUsed="1" w:qFormat="1"/>
-    <w:lsdException w:name="heading 3" w:semiHidden="1" w:uiPriority="9" w:unhideWhenUsed="1" w:qFormat="1"/>
-    <w:lsdException w:name="heading 4" w:semiHidden="1" w:uiPriority="9" w:unhideWhenUsed="1" w:qFormat="1"/>
-    <w:lsdException w:name="heading 5" w:semiHidden="1" w:uiPriority="9" w:unhideWhenUsed="1" w:qFormat="1"/>
-    <w:lsdException w:name="heading 6" w:semiHidden="1" w:uiPriority="9" w:unhideWhenUsed="1" w:qFormat="1"/>
-    <w:lsdException w:name="heading 7" w:semiHidden="1" w:uiPriority="9" w:unhideWhenUsed="1" w:qFormat="1"/>
-    <w:lsdException w:name="heading 8" w:semiHidden="1" w:uiPriority="9" w:unhideWhenUsed="1" w:qFormat="1"/>
-    <w:lsdException w:name="heading 9" w:semiHidden="1" w:uiPriority="9" w:unhideWhenUsed="1" w:qFormat="1"/>
+    <w:lsdException w:name="heading 2" w:uiPriority="9" w:semiHidden="1" w:unhideWhenUsed="1" w:qFormat="1"/>
+    <w:lsdException w:name="heading 3" w:uiPriority="9" w:semiHidden="1" w:unhideWhenUsed="1" w:qFormat="1"/>
+    <w:lsdException w:name="heading 4" w:uiPriority="9" w:semiHidden="1" w:unhideWhenUsed="1" w:qFormat="1"/>
+    <w:lsdException w:name="heading 5" w:uiPriority="9" w:semiHidden="1" w:unhideWhenUsed="1" w:qFormat="1"/>
+    <w:lsdException w:name="heading 6" w:uiPriority="9" w:semiHidden="1" w:unhideWhenUsed="1" w:qFormat="1"/>
+    <w:lsdException w:name="heading 7" w:uiPriority="9" w:semiHidden="1" w:unhideWhenUsed="1" w:qFormat="1"/>
+    <w:lsdException w:name="heading 8" w:uiPriority="9" w:semiHidden="1" w:unhideWhenUsed="1" w:qFormat="1"/>
+    <w:lsdException w:name="heading 9" w:uiPriority="9" w:semiHidden="1" w:unhideWhenUsed="1" w:qFormat="1"/>
     <w:lsdException w:name="index 1" w:semiHidden="1" w:unhideWhenUsed="1"/>
     <w:lsdException w:name="index 2" w:semiHidden="1" w:unhideWhenUsed="1"/>
     <w:lsdException w:name="index 3" w:semiHidden="1" w:unhideWhenUsed="1"/>
@@ -345,22 +416,22 @@
     <w:lsdException w:name="index 7" w:semiHidden="1" w:unhideWhenUsed="1"/>
     <w:lsdException w:name="index 8" w:semiHidden="1" w:unhideWhenUsed="1"/>
     <w:lsdException w:name="index 9" w:semiHidden="1" w:unhideWhenUsed="1"/>
-    <w:lsdException w:name="toc 1" w:semiHidden="1" w:uiPriority="39" w:unhideWhenUsed="1"/>
-    <w:lsdException w:name="toc 2" w:semiHidden="1" w:uiPriority="39" w:unhideWhenUsed="1"/>
-    <w:lsdException w:name="toc 3" w:semiHidden="1" w:uiPriority="39" w:unhideWhenUsed="1"/>
-    <w:lsdException w:name="toc 4" w:semiHidden="1" w:uiPriority="39" w:unhideWhenUsed="1"/>
-    <w:lsdException w:name="toc 5" w:semiHidden="1" w:uiPriority="39" w:unhideWhenUsed="1"/>
-    <w:lsdException w:name="toc 6" w:semiHidden="1" w:uiPriority="39" w:unhideWhenUsed="1"/>
-    <w:lsdException w:name="toc 7" w:semiHidden="1" w:uiPriority="39" w:unhideWhenUsed="1"/>
-    <w:lsdException w:name="toc 8" w:semiHidden="1" w:uiPriority="39" w:unhideWhenUsed="1"/>
-    <w:lsdException w:name="toc 9" w:semiHidden="1" w:uiPriority="39" w:unhideWhenUsed="1"/>
+    <w:lsdException w:name="toc 1" w:uiPriority="39" w:semiHidden="1" w:unhideWhenUsed="1"/>
+    <w:lsdException w:name="toc 2" w:uiPriority="39" w:semiHidden="1" w:unhideWhenUsed="1"/>
+    <w:lsdException w:name="toc 3" w:uiPriority="39" w:semiHidden="1" w:unhideWhenUsed="1"/>
+    <w:lsdException w:name="toc 4" w:uiPriority="39" w:semiHidden="1" w:unhideWhenUsed="1"/>
+    <w:lsdException w:name="toc 5" w:uiPriority="39" w:semiHidden="1" w:unhideWhenUsed="1"/>
+    <w:lsdException w:name="toc 6" w:uiPriority="39" w:semiHidden="1" w:unhideWhenUsed="1"/>
+    <w:lsdException w:name="toc 7" w:uiPriority="39" w:semiHidden="1" w:unhideWhenUsed="1"/>
+    <w:lsdException w:name="toc 8" w:uiPriority="39" w:semiHidden="1" w:unhideWhenUsed="1"/>
+    <w:lsdException w:name="toc 9" w:uiPriority="39" w:semiHidden="1" w:unhideWhenUsed="1"/>
     <w:lsdException w:name="Normal Indent" w:semiHidden="1" w:unhideWhenUsed="1"/>
     <w:lsdException w:name="footnote text" w:semiHidden="1" w:unhideWhenUsed="1"/>
     <w:lsdException w:name="annotation text" w:semiHidden="1" w:unhideWhenUsed="1"/>
     <w:lsdException w:name="header" w:semiHidden="1" w:unhideWhenUsed="1"/>
     <w:lsdException w:name="footer" w:semiHidden="1" w:unhideWhenUsed="1"/>
     <w:lsdException w:name="index heading" w:semiHidden="1" w:unhideWhenUsed="1"/>
-    <w:lsdException w:name="caption" w:semiHidden="1" w:uiPriority="35" w:unhideWhenUsed="1" w:qFormat="1"/>
+    <w:lsdException w:name="caption" w:uiPriority="35" w:semiHidden="1" w:unhideWhenUsed="1" w:qFormat="1"/>
     <w:lsdException w:name="table of figures" w:semiHidden="1" w:unhideWhenUsed="1"/>
     <w:lsdException w:name="envelope address" w:semiHidden="1" w:unhideWhenUsed="1"/>
     <w:lsdException w:name="envelope return" w:semiHidden="1" w:unhideWhenUsed="1"/>
@@ -391,7 +462,7 @@
     <w:lsdException w:name="Title" w:uiPriority="10" w:qFormat="1"/>
     <w:lsdException w:name="Closing" w:semiHidden="1" w:unhideWhenUsed="1"/>
     <w:lsdException w:name="Signature" w:semiHidden="1" w:unhideWhenUsed="1"/>
-    <w:lsdException w:name="Default Paragraph Font" w:semiHidden="1" w:uiPriority="1" w:unhideWhenUsed="1"/>
+    <w:lsdException w:name="Default Paragraph Font" w:uiPriority="1" w:semiHidden="1" w:unhideWhenUsed="1"/>
     <w:lsdException w:name="Body Text" w:semiHidden="1" w:unhideWhenUsed="1"/>
     <w:lsdException w:name="Body Text Indent" w:semiHidden="1" w:unhideWhenUsed="1"/>
     <w:lsdException w:name="List Continue" w:semiHidden="1" w:unhideWhenUsed="1"/>
@@ -591,8 +662,8 @@
     <w:lsdException w:name="Subtle Reference" w:uiPriority="31" w:qFormat="1"/>
     <w:lsdException w:name="Intense Reference" w:uiPriority="32" w:qFormat="1"/>
     <w:lsdException w:name="Book Title" w:uiPriority="33" w:qFormat="1"/>
-    <w:lsdException w:name="Bibliography" w:semiHidden="1" w:uiPriority="37" w:unhideWhenUsed="1"/>
-    <w:lsdException w:name="TOC Heading" w:semiHidden="1" w:uiPriority="39" w:unhideWhenUsed="1" w:qFormat="1"/>
+    <w:lsdException w:name="Bibliography" w:uiPriority="37" w:semiHidden="1" w:unhideWhenUsed="1"/>
+    <w:lsdException w:name="TOC Heading" w:uiPriority="39" w:semiHidden="1" w:unhideWhenUsed="1" w:qFormat="1"/>
     <w:lsdException w:name="Plain Table 1" w:uiPriority="41"/>
     <w:lsdException w:name="Plain Table 2" w:uiPriority="42"/>
     <w:lsdException w:name="Plain Table 3" w:uiPriority="43"/>
@@ -703,17 +774,17 @@
     <w:lsdException w:name="Unresolved Mention" w:semiHidden="1" w:unhideWhenUsed="1"/>
     <w:lsdException w:name="Smart Link" w:semiHidden="1" w:unhideWhenUsed="1"/>
   </w:latentStyles>
-  <w:style w:type="paragraph" w:default="1" w:styleId="Normal">
+  <w:style w:type="paragraph" w:styleId="Normal" w:default="1">
     <w:name w:val="Normal"/>
     <w:qFormat/>
   </w:style>
-  <w:style w:type="character" w:default="1" w:styleId="DefaultParagraphFont">
+  <w:style w:type="character" w:styleId="DefaultParagraphFont" w:default="1">
     <w:name w:val="Default Paragraph Font"/>
     <w:uiPriority w:val="1"/>
     <w:semiHidden/>
     <w:unhideWhenUsed/>
   </w:style>
-  <w:style w:type="table" w:default="1" w:styleId="TableNormal">
+  <w:style w:type="table" w:styleId="TableNormal" w:default="1">
     <w:name w:val="Normal Table"/>
     <w:uiPriority w:val="99"/>
     <w:semiHidden/>
@@ -728,7 +799,7 @@
       </w:tblCellMar>
     </w:tblPr>
   </w:style>
-  <w:style w:type="numbering" w:default="1" w:styleId="NoList">
+  <w:style w:type="numbering" w:styleId="NoList" w:default="1">
     <w:name w:val="No List"/>
     <w:uiPriority w:val="99"/>
     <w:semiHidden/>
@@ -761,7 +832,7 @@
       <w:szCs w:val="20"/>
     </w:rPr>
   </w:style>
-  <w:style w:type="character" w:customStyle="1" w:styleId="CommentTextChar">
+  <w:style w:type="character" w:styleId="CommentTextChar" w:customStyle="1">
     <w:name w:val="Comment Text Char"/>
     <w:basedOn w:val="DefaultParagraphFont"/>
     <w:link w:val="CommentText"/>
@@ -786,7 +857,7 @@
       <w:bCs/>
     </w:rPr>
   </w:style>
-  <w:style w:type="character" w:customStyle="1" w:styleId="CommentSubjectChar">
+  <w:style w:type="character" w:styleId="CommentSubjectChar" w:customStyle="1">
     <w:name w:val="Comment Subject Char"/>
     <w:basedOn w:val="CommentTextChar"/>
     <w:link w:val="CommentSubject"/>
@@ -798,6 +869,16 @@
       <w:bCs/>
       <w:sz w:val="20"/>
       <w:szCs w:val="20"/>
+    </w:rPr>
+  </w:style>
+  <w:style xmlns:w14="http://schemas.microsoft.com/office/word/2010/wordml" xmlns:mc="http://schemas.openxmlformats.org/markup-compatibility/2006" xmlns:w="http://schemas.openxmlformats.org/wordprocessingml/2006/main" w:type="character" w:styleId="Hyperlink" mc:Ignorable="w14">
+    <w:name xmlns:w="http://schemas.openxmlformats.org/wordprocessingml/2006/main" w:val="Hyperlink"/>
+    <w:basedOn xmlns:w="http://schemas.openxmlformats.org/wordprocessingml/2006/main" w:val="DefaultParagraphFont"/>
+    <w:uiPriority xmlns:w="http://schemas.openxmlformats.org/wordprocessingml/2006/main" w:val="99"/>
+    <w:unhideWhenUsed xmlns:w="http://schemas.openxmlformats.org/wordprocessingml/2006/main"/>
+    <w:rPr xmlns:w="http://schemas.openxmlformats.org/wordprocessingml/2006/main">
+      <w:color w:val="0563C1" w:themeColor="hyperlink"/>
+      <w:u w:val="single"/>
     </w:rPr>
   </w:style>
 </w:styles>

</xml_diff>